<commit_message>
feat: enhance Table of Contents styling with centering, spacing, and primary blue, and add logic to skip existing TOC sections during document consolidation.
</commit_message>
<xml_diff>
--- a/AKS_Migration_Framework_Consolidated.docx
+++ b/AKS_Migration_Framework_Consolidated.docx
@@ -285,6 +285,8 @@
     <w:p>
       <w:pPr>
         <w:pStyle w:val="Heading1"/>
+        <w:spacing w:before="480" w:after="480"/>
+        <w:jc w:val="center"/>
       </w:pPr>
       <w:r>
         <w:t xml:space="preserve">1. Executive Table of Contents</w:t>
@@ -3331,14 +3333,6 @@
           <w:bCs w:val="false"/>
         </w:rPr>
         <w:t xml:space="preserve"> 2026-02-11</w:t>
-      </w:r>
-    </w:p>
-    <w:p>
-      <w:pPr>
-        <w:pStyle w:val="Heading3"/>
-      </w:pPr>
-      <w:r>
-        <w:t xml:space="preserve">Table of Contents</w:t>
       </w:r>
     </w:p>
     <w:p>

</xml_diff>